<commit_message>
docs(manuscript): update docx styles
Signed-off-by: Cameron Smith <cameron.ray.smith@gmail.com>
</commit_message>
<xml_diff>
--- a/reproducibility/manuscript/styles.docx
+++ b/reproducibility/manuscript/styles.docx
@@ -301,39 +301,7 @@
             <w:rFonts w:cs="Arial"/>
             <w:color w:val="auto"/>
           </w:rPr>
-          <w:t xml:space="preserve"> H</w:t>
-        </w:r>
-        <w:r>
-          <w:rPr>
-            <w:rStyle w:val="Hyperlink"/>
-            <w:rFonts w:cs="Arial"/>
-            <w:color w:val="auto"/>
-          </w:rPr>
-          <w:t>y</w:t>
-        </w:r>
-        <w:r>
-          <w:rPr>
-            <w:rStyle w:val="Hyperlink"/>
-            <w:rFonts w:cs="Arial"/>
-            <w:color w:val="auto"/>
-          </w:rPr>
-          <w:t>p</w:t>
-        </w:r>
-        <w:r>
-          <w:rPr>
-            <w:rStyle w:val="Hyperlink"/>
-            <w:rFonts w:cs="Arial"/>
-            <w:color w:val="auto"/>
-          </w:rPr>
-          <w:t>e</w:t>
-        </w:r>
-        <w:r>
-          <w:rPr>
-            <w:rStyle w:val="Hyperlink"/>
-            <w:rFonts w:cs="Arial"/>
-            <w:color w:val="auto"/>
-          </w:rPr>
-          <w:t xml:space="preserve">rlink </w:t>
+          <w:t xml:space="preserve"> Hyperlink </w:t>
         </w:r>
       </w:hyperlink>
       <w:r>
@@ -1440,7 +1408,10 @@
   <w:style w:type="paragraph" w:customStyle="1" w:styleId="ImageCaption">
     <w:name w:val="Image Caption"/>
     <w:basedOn w:val="Caption"/>
-    <w:rsid w:val="00BD1E58"/>
+    <w:rsid w:val="00A55507"/>
+    <w:rPr>
+      <w:i w:val="0"/>
+    </w:rPr>
   </w:style>
   <w:style w:type="paragraph" w:customStyle="1" w:styleId="Figure">
     <w:name w:val="Figure"/>
@@ -1496,10 +1467,11 @@
   <w:style w:type="character" w:styleId="Hyperlink">
     <w:name w:val="Hyperlink"/>
     <w:basedOn w:val="CaptionChar"/>
+    <w:rsid w:val="00D702FC"/>
     <w:rPr>
       <w:rFonts w:ascii="Arial" w:hAnsi="Arial"/>
       <w:i/>
-      <w:color w:val="4F81BD" w:themeColor="accent1"/>
+      <w:color w:val="7F7F7F" w:themeColor="text1" w:themeTint="80"/>
     </w:rPr>
   </w:style>
   <w:style w:type="paragraph" w:styleId="TOCHeading">
@@ -1509,6 +1481,7 @@
     <w:uiPriority w:val="39"/>
     <w:unhideWhenUsed/>
     <w:qFormat/>
+    <w:rsid w:val="00CF7FC8"/>
     <w:pPr>
       <w:spacing w:before="240" w:line="259" w:lineRule="auto"/>
       <w:outlineLvl w:val="9"/>
@@ -1516,15 +1489,14 @@
     <w:rPr>
       <w:b w:val="0"/>
       <w:bCs w:val="0"/>
-      <w:color w:val="365F91" w:themeColor="accent1" w:themeShade="BF"/>
     </w:rPr>
   </w:style>
   <w:style w:type="character" w:styleId="FollowedHyperlink">
     <w:name w:val="FollowedHyperlink"/>
     <w:basedOn w:val="DefaultParagraphFont"/>
-    <w:rsid w:val="00BD1E58"/>
-    <w:rPr>
-      <w:color w:val="800080" w:themeColor="followedHyperlink"/>
+    <w:rsid w:val="004851F9"/>
+    <w:rPr>
+      <w:color w:val="808080" w:themeColor="background1" w:themeShade="80"/>
       <w:u w:val="single"/>
     </w:rPr>
   </w:style>
@@ -1552,6 +1524,47 @@
     <w:basedOn w:val="BodyTextChar"/>
     <w:link w:val="BodyTextFirstIndent"/>
     <w:rsid w:val="00BD1E58"/>
+    <w:rPr>
+      <w:rFonts w:ascii="Arial" w:hAnsi="Arial"/>
+    </w:rPr>
+  </w:style>
+  <w:style w:type="paragraph" w:styleId="TOC1">
+    <w:name w:val="toc 1"/>
+    <w:basedOn w:val="Normal"/>
+    <w:next w:val="Normal"/>
+    <w:autoRedefine/>
+    <w:rsid w:val="00D702FC"/>
+    <w:pPr>
+      <w:spacing w:after="100"/>
+    </w:pPr>
+    <w:rPr>
+      <w:rFonts w:ascii="Arial" w:hAnsi="Arial"/>
+    </w:rPr>
+  </w:style>
+  <w:style w:type="paragraph" w:styleId="TOC2">
+    <w:name w:val="toc 2"/>
+    <w:basedOn w:val="Normal"/>
+    <w:next w:val="Normal"/>
+    <w:autoRedefine/>
+    <w:rsid w:val="00D702FC"/>
+    <w:pPr>
+      <w:spacing w:after="100"/>
+      <w:ind w:left="240"/>
+    </w:pPr>
+    <w:rPr>
+      <w:rFonts w:ascii="Arial" w:hAnsi="Arial"/>
+    </w:rPr>
+  </w:style>
+  <w:style w:type="paragraph" w:styleId="TOC3">
+    <w:name w:val="toc 3"/>
+    <w:basedOn w:val="Normal"/>
+    <w:next w:val="Normal"/>
+    <w:autoRedefine/>
+    <w:rsid w:val="00D702FC"/>
+    <w:pPr>
+      <w:spacing w:after="100"/>
+      <w:ind w:left="480"/>
+    </w:pPr>
     <w:rPr>
       <w:rFonts w:ascii="Arial" w:hAnsi="Arial"/>
     </w:rPr>

</xml_diff>